<commit_message>
Finish the documentation 2
</commit_message>
<xml_diff>
--- a/Documentation.docx
+++ b/Documentation.docx
@@ -398,6 +398,53 @@
     <w:p>
       <w:pPr>
         <w:pStyle w:val="ListParagraph"/>
+        <w:numPr>
+          <w:ilvl w:val="0"/>
+          <w:numId w:val="1"/>
+        </w:numPr>
+        <w:rPr>
+          <w:rFonts w:ascii="Times New Roman" w:hAnsi="Times New Roman"/>
+          <w:sz w:val="28"/>
+          <w:szCs w:val="28"/>
+          <w:lang w:val="bg-BG"/>
+        </w:rPr>
+      </w:pPr>
+      <w:r>
+        <w:rPr>
+          <w:rFonts w:ascii="Times New Roman" w:hAnsi="Times New Roman"/>
+          <w:sz w:val="28"/>
+          <w:szCs w:val="28"/>
+          <w:lang w:val="bg-BG"/>
+        </w:rPr>
+        <w:t>Затруднения...................................................................................................3</w:t>
+      </w:r>
+    </w:p>
+    <w:p>
+      <w:pPr>
+        <w:pStyle w:val="ListParagraph"/>
+        <w:ind w:left="1440"/>
+        <w:rPr>
+          <w:rFonts w:ascii="Times New Roman" w:hAnsi="Times New Roman"/>
+          <w:sz w:val="28"/>
+          <w:szCs w:val="28"/>
+          <w:lang w:val="bg-BG"/>
+        </w:rPr>
+      </w:pPr>
+    </w:p>
+    <w:p>
+      <w:pPr>
+        <w:pStyle w:val="ListParagraph"/>
+        <w:rPr>
+          <w:rFonts w:ascii="Times New Roman" w:hAnsi="Times New Roman"/>
+          <w:sz w:val="28"/>
+          <w:szCs w:val="28"/>
+          <w:lang w:val="bg-BG"/>
+        </w:rPr>
+      </w:pPr>
+    </w:p>
+    <w:p>
+      <w:pPr>
+        <w:pStyle w:val="ListParagraph"/>
         <w:ind w:left="1440"/>
         <w:rPr>
           <w:rFonts w:ascii="Times New Roman" w:hAnsi="Times New Roman"/>
@@ -1042,8 +1089,6 @@
         </w:rPr>
         <w:t>и се оговорихме кой каква работа ще върши</w:t>
       </w:r>
-      <w:bookmarkStart w:id="0" w:name="_GoBack"/>
-      <w:bookmarkEnd w:id="0"/>
       <w:r>
         <w:rPr>
           <w:rFonts w:ascii="Times New Roman" w:hAnsi="Times New Roman"/>
@@ -1160,6 +1205,137 @@
           <w:lang w:val="en-150"/>
         </w:rPr>
       </w:pPr>
+    </w:p>
+    <w:p>
+      <w:pPr>
+        <w:pStyle w:val="ListParagraph"/>
+        <w:numPr>
+          <w:ilvl w:val="0"/>
+          <w:numId w:val="2"/>
+        </w:numPr>
+        <w:rPr>
+          <w:rFonts w:ascii="Times New Roman" w:hAnsi="Times New Roman"/>
+          <w:sz w:val="28"/>
+          <w:szCs w:val="28"/>
+          <w:lang w:val="en-150"/>
+        </w:rPr>
+      </w:pPr>
+      <w:r>
+        <w:rPr>
+          <w:rFonts w:ascii="Times New Roman" w:hAnsi="Times New Roman"/>
+          <w:sz w:val="28"/>
+          <w:szCs w:val="28"/>
+          <w:lang w:val="bg-BG"/>
+        </w:rPr>
+        <w:t>Затруднения</w:t>
+      </w:r>
+    </w:p>
+    <w:p>
+      <w:pPr>
+        <w:pStyle w:val="ListParagraph"/>
+        <w:ind w:left="792"/>
+        <w:rPr>
+          <w:rFonts w:ascii="Times New Roman" w:hAnsi="Times New Roman"/>
+          <w:sz w:val="28"/>
+          <w:szCs w:val="28"/>
+          <w:lang w:val="en-150"/>
+        </w:rPr>
+      </w:pPr>
+    </w:p>
+    <w:p>
+      <w:pPr>
+        <w:pStyle w:val="ListParagraph"/>
+        <w:numPr>
+          <w:ilvl w:val="1"/>
+          <w:numId w:val="2"/>
+        </w:numPr>
+        <w:rPr>
+          <w:rFonts w:ascii="Times New Roman" w:hAnsi="Times New Roman"/>
+          <w:sz w:val="28"/>
+          <w:szCs w:val="28"/>
+          <w:lang w:val="en-150"/>
+        </w:rPr>
+      </w:pPr>
+      <w:r>
+        <w:rPr>
+          <w:rFonts w:ascii="Times New Roman" w:hAnsi="Times New Roman"/>
+          <w:sz w:val="28"/>
+          <w:szCs w:val="28"/>
+        </w:rPr>
+        <w:t xml:space="preserve"> </w:t>
+      </w:r>
+      <w:r>
+        <w:rPr>
+          <w:rFonts w:ascii="Times New Roman" w:hAnsi="Times New Roman"/>
+          <w:sz w:val="28"/>
+          <w:szCs w:val="28"/>
+          <w:lang w:val="bg-BG"/>
+        </w:rPr>
+        <w:t>Срещнахме затруднения в качването на файлове</w:t>
+      </w:r>
+      <w:r>
+        <w:rPr>
+          <w:rFonts w:ascii="Times New Roman" w:hAnsi="Times New Roman"/>
+          <w:sz w:val="28"/>
+          <w:szCs w:val="28"/>
+          <w:lang w:val="en-150"/>
+        </w:rPr>
+        <w:t xml:space="preserve"> </w:t>
+      </w:r>
+      <w:r>
+        <w:rPr>
+          <w:rFonts w:ascii="Times New Roman" w:hAnsi="Times New Roman"/>
+          <w:sz w:val="28"/>
+          <w:szCs w:val="28"/>
+          <w:lang w:val="bg-BG"/>
+        </w:rPr>
+        <w:t xml:space="preserve">в </w:t>
+      </w:r>
+      <w:r>
+        <w:rPr>
+          <w:rFonts w:ascii="Times New Roman" w:hAnsi="Times New Roman"/>
+          <w:sz w:val="28"/>
+          <w:szCs w:val="28"/>
+        </w:rPr>
+        <w:t>GitHub</w:t>
+      </w:r>
+      <w:r>
+        <w:rPr>
+          <w:rFonts w:ascii="Times New Roman" w:hAnsi="Times New Roman"/>
+          <w:sz w:val="28"/>
+          <w:szCs w:val="28"/>
+          <w:lang w:val="bg-BG"/>
+        </w:rPr>
+        <w:t xml:space="preserve"> през </w:t>
+      </w:r>
+      <w:r>
+        <w:rPr>
+          <w:rFonts w:ascii="Times New Roman" w:hAnsi="Times New Roman"/>
+          <w:sz w:val="28"/>
+          <w:szCs w:val="28"/>
+        </w:rPr>
+        <w:t>CMD</w:t>
+      </w:r>
+      <w:r>
+        <w:rPr>
+          <w:rFonts w:ascii="Times New Roman" w:hAnsi="Times New Roman"/>
+          <w:sz w:val="28"/>
+          <w:szCs w:val="28"/>
+          <w:lang w:val="en-150"/>
+        </w:rPr>
+        <w:t xml:space="preserve">, </w:t>
+      </w:r>
+      <w:r>
+        <w:rPr>
+          <w:rFonts w:ascii="Times New Roman" w:hAnsi="Times New Roman"/>
+          <w:sz w:val="28"/>
+          <w:szCs w:val="28"/>
+          <w:lang w:val="bg-BG"/>
+        </w:rPr>
+        <w:t>но в последствие разрешихме проблема.</w:t>
+      </w:r>
+      <w:bookmarkStart w:id="0" w:name="_GoBack"/>
+      <w:bookmarkEnd w:id="0"/>
     </w:p>
     <w:p>
       <w:pPr>
@@ -1242,7 +1418,7 @@
           <w:rPr>
             <w:noProof/>
           </w:rPr>
-          <w:t>2</w:t>
+          <w:t>3</w:t>
         </w:r>
         <w:r>
           <w:rPr>
@@ -2263,7 +2439,7 @@
 </file>
 
 <file path=customXml/itemProps1.xml><?xml version="1.0" encoding="utf-8"?>
-<ds:datastoreItem xmlns:ds="http://schemas.openxmlformats.org/officeDocument/2006/customXml" ds:itemID="{52110E3E-2A8F-4C86-8FD1-97EAE8BFA0DC}">
+<ds:datastoreItem xmlns:ds="http://schemas.openxmlformats.org/officeDocument/2006/customXml" ds:itemID="{639EB7E0-9A89-41F5-A95E-166FBC3AC995}">
   <ds:schemaRefs>
     <ds:schemaRef ds:uri="http://schemas.openxmlformats.org/officeDocument/2006/bibliography"/>
   </ds:schemaRefs>

</xml_diff>